<commit_message>
Se agrega el código  para pasar a pdf
</commit_message>
<xml_diff>
--- a/EmailPrueba.docx
+++ b/EmailPrueba.docx
@@ -10,13 +10,8 @@
     </w:p>
     <w:p/>
     <w:p>
-      <w:proofErr w:type="gramStart"/>
-      <w:r>
-        <w:t>Estimado</w:t>
-      </w:r>
-      <w:proofErr w:type="gramEnd"/>
-      <w:r>
-        <w:t xml:space="preserve"> Sr. Antonio</w:t>
+      <w:r>
+        <w:t>Estimado Sr. Antonio</w:t>
       </w:r>
       <w:bookmarkStart w:id="0" w:name="_GoBack"/>
       <w:bookmarkEnd w:id="0"/>
@@ -45,15 +40,7 @@
     <w:p/>
     <w:p>
       <w:r>
-        <w:t xml:space="preserve">Fecha del evento: </w:t>
-      </w:r>
-      <w:proofErr w:type="gramStart"/>
-      <w:r>
-        <w:t>Sábado 18 de Diciembre</w:t>
-      </w:r>
-      <w:proofErr w:type="gramEnd"/>
-      <w:r>
-        <w:t xml:space="preserve"> de 2023</w:t>
+        <w:t>Fecha del evento: Sábado 18 de Diciembre de 2023</w:t>
       </w:r>
     </w:p>
     <w:p>

</xml_diff>

<commit_message>
Tema persistencia casi  terminado
</commit_message>
<xml_diff>
--- a/EmailPrueba.docx
+++ b/EmailPrueba.docx
@@ -87,6 +87,11 @@
       </w:r>
     </w:p>
     <w:p/>
+    <w:p>
+      <w:r>
+        <w:t>Formación de Python. Escritura en archivo .docx</w:t>
+      </w:r>
+    </w:p>
     <w:sectPr>
       <w:pgSz w:w="11906" w:h="16838"/>
       <w:pgMar w:top="1440" w:right="1440" w:bottom="1440" w:left="1440" w:header="720" w:footer="720" w:gutter="0"/>

</xml_diff>